<commit_message>
Created some Humboldt files and added to scratchwork.
</commit_message>
<xml_diff>
--- a/Curriculum_Vitae.docx
+++ b/Curriculum_Vitae.docx
@@ -1182,37 +1182,181 @@
           <w:sz w:val="22"/>
           <w:szCs w:val="22"/>
         </w:rPr>
-        <w:t>Uncertainty</w:t>
-      </w:r>
-      <w:r>
-        <w:rPr>
-          <w:rFonts w:ascii="Garamond" w:hAnsi="Garamond" w:cs="Garamond"/>
-          <w:b/>
-          <w:bCs/>
-          <w:sz w:val="22"/>
-          <w:szCs w:val="22"/>
-        </w:rPr>
-        <w:t> </w:t>
-      </w:r>
-      <w:r>
-        <w:rPr>
-          <w:rFonts w:ascii="Garamond" w:hAnsi="Garamond" w:cs="Garamond"/>
-          <w:b/>
-          <w:bCs/>
-          <w:sz w:val="22"/>
-          <w:szCs w:val="22"/>
-        </w:rPr>
-        <w:t>quantification</w:t>
-      </w:r>
-      <w:r>
-        <w:rPr>
-          <w:rFonts w:ascii="Garamond" w:hAnsi="Garamond" w:cs="Garamond"/>
-          <w:b/>
-          <w:bCs/>
-          <w:sz w:val="22"/>
-          <w:szCs w:val="22"/>
-        </w:rPr>
-        <w:t> confirms unreliable extrapolation toward high pressures for united-atom Mie λ-6 force field</w:t>
+        <w:t>Uncertainty quantification confirms unreliable extrapolation toward high pressures for united-atom Mie λ-6 force field</w:t>
+      </w:r>
+      <w:r>
+        <w:rPr>
+          <w:rFonts w:ascii="Garamond" w:hAnsi="Garamond" w:cs="Garamond"/>
+          <w:b/>
+          <w:bCs/>
+          <w:sz w:val="22"/>
+          <w:szCs w:val="22"/>
+        </w:rPr>
+        <w:t xml:space="preserve">. </w:t>
+      </w:r>
+      <w:r>
+        <w:rPr>
+          <w:rFonts w:ascii="Garamond" w:hAnsi="Garamond" w:cs="Garamond"/>
+          <w:bCs/>
+          <w:i/>
+          <w:sz w:val="22"/>
+          <w:szCs w:val="22"/>
+        </w:rPr>
+        <w:t xml:space="preserve">The Journal of </w:t>
+      </w:r>
+      <w:r>
+        <w:rPr>
+          <w:rFonts w:ascii="Garamond" w:hAnsi="Garamond" w:cs="Garamond"/>
+          <w:bCs/>
+          <w:i/>
+          <w:sz w:val="22"/>
+          <w:szCs w:val="22"/>
+        </w:rPr>
+        <w:t>Chemical Physics</w:t>
+      </w:r>
+      <w:r>
+        <w:rPr>
+          <w:rFonts w:ascii="Garamond" w:hAnsi="Garamond" w:cs="Garamond"/>
+          <w:bCs/>
+          <w:i/>
+          <w:sz w:val="22"/>
+          <w:szCs w:val="22"/>
+        </w:rPr>
+        <w:t>.</w:t>
+      </w:r>
+      <w:r>
+        <w:rPr>
+          <w:rFonts w:ascii="Garamond" w:hAnsi="Garamond" w:cs="Garamond"/>
+          <w:b/>
+          <w:bCs/>
+          <w:i/>
+          <w:sz w:val="22"/>
+          <w:szCs w:val="22"/>
+        </w:rPr>
+        <w:t xml:space="preserve"> </w:t>
+      </w:r>
+      <w:r>
+        <w:rPr>
+          <w:rFonts w:ascii="Garamond" w:hAnsi="Garamond" w:cs="Garamond"/>
+          <w:bCs/>
+          <w:sz w:val="22"/>
+          <w:szCs w:val="22"/>
+        </w:rPr>
+        <w:t>Pending publication.</w:t>
+      </w:r>
+    </w:p>
+    <w:p>
+      <w:pPr>
+        <w:ind w:left="360"/>
+        <w:rPr>
+          <w:rFonts w:ascii="Garamond" w:hAnsi="Garamond" w:cs="Garamond"/>
+          <w:bCs/>
+          <w:sz w:val="22"/>
+          <w:szCs w:val="22"/>
+        </w:rPr>
+      </w:pPr>
+    </w:p>
+    <w:p>
+      <w:pPr>
+        <w:ind w:left="360"/>
+        <w:rPr>
+          <w:rFonts w:ascii="Garamond" w:hAnsi="Garamond" w:cs="Garamond"/>
+          <w:bCs/>
+          <w:sz w:val="22"/>
+          <w:szCs w:val="22"/>
+        </w:rPr>
+      </w:pPr>
+      <w:r>
+        <w:rPr>
+          <w:rFonts w:ascii="Garamond" w:hAnsi="Garamond" w:cs="Garamond"/>
+          <w:b/>
+          <w:bCs/>
+          <w:sz w:val="22"/>
+          <w:szCs w:val="22"/>
+        </w:rPr>
+        <w:t>Best Practices for Computing Transport Properties 1. Self-Diffusivity and Viscosity from Equilibrium Molecular Dynamics v1</w:t>
+      </w:r>
+      <w:r>
+        <w:rPr>
+          <w:rFonts w:ascii="Garamond" w:hAnsi="Garamond" w:cs="Garamond"/>
+          <w:b/>
+          <w:bCs/>
+          <w:sz w:val="22"/>
+          <w:szCs w:val="22"/>
+        </w:rPr>
+        <w:t xml:space="preserve">. </w:t>
+      </w:r>
+      <w:r>
+        <w:rPr>
+          <w:rFonts w:ascii="Garamond" w:hAnsi="Garamond" w:cs="Garamond"/>
+          <w:bCs/>
+          <w:i/>
+          <w:sz w:val="22"/>
+          <w:szCs w:val="22"/>
+        </w:rPr>
+        <w:t>Living Journal of Computational Molecular Science</w:t>
+      </w:r>
+      <w:r>
+        <w:rPr>
+          <w:rFonts w:ascii="Garamond" w:hAnsi="Garamond" w:cs="Garamond"/>
+          <w:bCs/>
+          <w:i/>
+          <w:sz w:val="22"/>
+          <w:szCs w:val="22"/>
+        </w:rPr>
+        <w:t>.</w:t>
+      </w:r>
+      <w:r>
+        <w:rPr>
+          <w:rFonts w:ascii="Garamond" w:hAnsi="Garamond" w:cs="Garamond"/>
+          <w:b/>
+          <w:bCs/>
+          <w:i/>
+          <w:sz w:val="22"/>
+          <w:szCs w:val="22"/>
+        </w:rPr>
+        <w:t xml:space="preserve"> </w:t>
+      </w:r>
+      <w:r>
+        <w:rPr>
+          <w:rFonts w:ascii="Garamond" w:hAnsi="Garamond" w:cs="Garamond"/>
+          <w:bCs/>
+          <w:sz w:val="22"/>
+          <w:szCs w:val="22"/>
+        </w:rPr>
+        <w:t>Pending publication.</w:t>
+      </w:r>
+    </w:p>
+    <w:p>
+      <w:pPr>
+        <w:ind w:left="360"/>
+        <w:rPr>
+          <w:rFonts w:ascii="Garamond" w:hAnsi="Garamond" w:cs="Garamond"/>
+          <w:bCs/>
+          <w:sz w:val="22"/>
+          <w:szCs w:val="22"/>
+        </w:rPr>
+      </w:pPr>
+    </w:p>
+    <w:p>
+      <w:pPr>
+        <w:ind w:left="360"/>
+        <w:rPr>
+          <w:rFonts w:ascii="Garamond" w:hAnsi="Garamond" w:cs="Garamond"/>
+          <w:bCs/>
+          <w:sz w:val="22"/>
+          <w:szCs w:val="22"/>
+        </w:rPr>
+      </w:pPr>
+      <w:r>
+        <w:rPr>
+          <w:rFonts w:ascii="Garamond" w:hAnsi="Garamond" w:cs="Garamond"/>
+          <w:b/>
+          <w:bCs/>
+          <w:sz w:val="22"/>
+          <w:szCs w:val="22"/>
+        </w:rPr>
+        <w:t>Configuration-sampling-based surrogate models for rapid param</w:t>
       </w:r>
       <w:bookmarkStart w:id="0" w:name="_GoBack"/>
       <w:bookmarkEnd w:id="0"/>
@@ -1224,7 +1368,7 @@
           <w:sz w:val="22"/>
           <w:szCs w:val="22"/>
         </w:rPr>
-        <w:t xml:space="preserve">. </w:t>
+        <w:t xml:space="preserve">eterization of non-bonded interactions. </w:t>
       </w:r>
       <w:r>
         <w:rPr>
@@ -1234,7 +1378,7 @@
           <w:sz w:val="22"/>
           <w:szCs w:val="22"/>
         </w:rPr>
-        <w:t xml:space="preserve">The Journal of </w:t>
+        <w:t>Journal of C</w:t>
       </w:r>
       <w:r>
         <w:rPr>
@@ -1244,18 +1388,190 @@
           <w:sz w:val="22"/>
           <w:szCs w:val="22"/>
         </w:rPr>
-        <w:t>Chemical Physics</w:t>
-      </w:r>
-      <w:r>
-        <w:rPr>
-          <w:rFonts w:ascii="Garamond" w:hAnsi="Garamond" w:cs="Garamond"/>
+        <w:t>hemical Theory and Computation</w:t>
+      </w:r>
+      <w:r>
+        <w:rPr>
+          <w:rFonts w:ascii="Garamond" w:hAnsi="Garamond" w:cs="Garamond"/>
+          <w:bCs/>
+          <w:sz w:val="22"/>
+          <w:szCs w:val="22"/>
+        </w:rPr>
+        <w:t>, 14 (6), pp. 3144-3162, 2018.</w:t>
+      </w:r>
+    </w:p>
+    <w:p>
+      <w:pPr>
+        <w:ind w:left="360"/>
+        <w:rPr>
+          <w:rFonts w:ascii="Garamond" w:hAnsi="Garamond" w:cs="Garamond"/>
+          <w:b/>
+          <w:bCs/>
+          <w:sz w:val="22"/>
+          <w:szCs w:val="22"/>
+        </w:rPr>
+      </w:pPr>
+    </w:p>
+    <w:p>
+      <w:pPr>
+        <w:ind w:left="360"/>
+        <w:rPr>
+          <w:rFonts w:ascii="Garamond" w:hAnsi="Garamond" w:cs="Garamond"/>
+          <w:bCs/>
+          <w:sz w:val="22"/>
+          <w:szCs w:val="22"/>
+        </w:rPr>
+      </w:pPr>
+      <w:r>
+        <w:rPr>
+          <w:rFonts w:ascii="Garamond" w:hAnsi="Garamond" w:cs="Garamond"/>
+          <w:b/>
+          <w:bCs/>
+          <w:sz w:val="22"/>
+          <w:szCs w:val="22"/>
+        </w:rPr>
+        <w:t>Uncertainty quantification and propagation of errors of the</w:t>
+      </w:r>
+      <w:r>
+        <w:rPr>
+          <w:rFonts w:ascii="Garamond" w:hAnsi="Garamond" w:cs="Garamond"/>
+          <w:b/>
+          <w:bCs/>
+          <w:sz w:val="22"/>
+          <w:szCs w:val="22"/>
+        </w:rPr>
+        <w:t xml:space="preserve"> Lennard-Jones 12-6</w:t>
+      </w:r>
+      <w:r>
+        <w:rPr>
+          <w:rFonts w:ascii="Garamond" w:hAnsi="Garamond" w:cs="Garamond"/>
+          <w:b/>
+          <w:bCs/>
+          <w:sz w:val="22"/>
+          <w:szCs w:val="22"/>
+        </w:rPr>
+        <w:t xml:space="preserve"> parameters </w:t>
+      </w:r>
+      <w:r>
+        <w:rPr>
+          <w:rFonts w:ascii="Garamond" w:hAnsi="Garamond" w:cs="Garamond"/>
+          <w:b/>
+          <w:bCs/>
+          <w:sz w:val="22"/>
+          <w:szCs w:val="22"/>
+        </w:rPr>
+        <w:t xml:space="preserve">for </w:t>
+      </w:r>
+      <w:r>
+        <w:rPr>
+          <w:rFonts w:ascii="Garamond" w:hAnsi="Garamond" w:cs="Garamond"/>
+          <w:b/>
           <w:bCs/>
           <w:i/>
           <w:sz w:val="22"/>
           <w:szCs w:val="22"/>
         </w:rPr>
+        <w:t>n</w:t>
+      </w:r>
+      <w:r>
+        <w:rPr>
+          <w:rFonts w:ascii="Garamond" w:hAnsi="Garamond" w:cs="Garamond"/>
+          <w:b/>
+          <w:bCs/>
+          <w:sz w:val="22"/>
+          <w:szCs w:val="22"/>
+        </w:rPr>
+        <w:t>-a</w:t>
+      </w:r>
+      <w:r>
+        <w:rPr>
+          <w:rFonts w:ascii="Garamond" w:hAnsi="Garamond" w:cs="Garamond"/>
+          <w:b/>
+          <w:bCs/>
+          <w:sz w:val="22"/>
+          <w:szCs w:val="22"/>
+        </w:rPr>
+        <w:t>lkanes</w:t>
+      </w:r>
+      <w:r>
+        <w:rPr>
+          <w:rFonts w:ascii="Garamond" w:hAnsi="Garamond" w:cs="Garamond"/>
+          <w:b/>
+          <w:bCs/>
+          <w:sz w:val="22"/>
+          <w:szCs w:val="22"/>
+        </w:rPr>
+        <w:t xml:space="preserve">, </w:t>
+      </w:r>
+      <w:r>
+        <w:rPr>
+          <w:rFonts w:ascii="Garamond" w:hAnsi="Garamond" w:cs="Garamond"/>
+          <w:bCs/>
+          <w:i/>
+          <w:sz w:val="22"/>
+          <w:szCs w:val="22"/>
+        </w:rPr>
+        <w:t xml:space="preserve">The Journal of Chemical Physics, </w:t>
+      </w:r>
+      <w:r>
+        <w:rPr>
+          <w:rFonts w:ascii="Garamond" w:hAnsi="Garamond" w:cs="Garamond"/>
+          <w:bCs/>
+          <w:sz w:val="22"/>
+          <w:szCs w:val="22"/>
+        </w:rPr>
+        <w:t>146, pp. 194110</w:t>
+      </w:r>
+      <w:r>
+        <w:rPr>
+          <w:rFonts w:ascii="Garamond" w:hAnsi="Garamond" w:cs="Garamond"/>
+          <w:bCs/>
+          <w:sz w:val="22"/>
+          <w:szCs w:val="22"/>
+        </w:rPr>
+        <w:t>(1-16), 2017</w:t>
+      </w:r>
+      <w:r>
+        <w:rPr>
+          <w:rFonts w:ascii="Garamond" w:hAnsi="Garamond" w:cs="Garamond"/>
+          <w:bCs/>
+          <w:sz w:val="22"/>
+          <w:szCs w:val="22"/>
+        </w:rPr>
         <w:t>.</w:t>
       </w:r>
+    </w:p>
+    <w:p>
+      <w:pPr>
+        <w:ind w:left="360"/>
+        <w:rPr>
+          <w:rFonts w:ascii="Garamond" w:hAnsi="Garamond" w:cs="Garamond"/>
+          <w:bCs/>
+          <w:sz w:val="22"/>
+          <w:szCs w:val="22"/>
+        </w:rPr>
+      </w:pPr>
+    </w:p>
+    <w:p>
+      <w:pPr>
+        <w:ind w:left="360"/>
+        <w:rPr>
+          <w:rFonts w:ascii="Garamond" w:hAnsi="Garamond" w:cs="Garamond"/>
+          <w:bCs/>
+          <w:sz w:val="22"/>
+          <w:szCs w:val="22"/>
+        </w:rPr>
+      </w:pPr>
+      <w:r>
+        <w:rPr>
+          <w:rFonts w:ascii="Garamond" w:hAnsi="Garamond" w:cs="Garamond"/>
+          <w:b/>
+          <w:bCs/>
+          <w:sz w:val="22"/>
+          <w:szCs w:val="22"/>
+        </w:rPr>
+        <w:t xml:space="preserve">Developing an internally consistent set of theoretically based prediction models for the critical constants and normal boiling points of large </w:t>
+      </w:r>
       <w:r>
         <w:rPr>
           <w:rFonts w:ascii="Garamond" w:hAnsi="Garamond" w:cs="Garamond"/>
@@ -1265,6 +1581,193 @@
           <w:sz w:val="22"/>
           <w:szCs w:val="22"/>
         </w:rPr>
+        <w:t>n</w:t>
+      </w:r>
+      <w:r>
+        <w:rPr>
+          <w:rFonts w:ascii="Garamond" w:hAnsi="Garamond" w:cs="Garamond"/>
+          <w:b/>
+          <w:bCs/>
+          <w:sz w:val="22"/>
+          <w:szCs w:val="22"/>
+        </w:rPr>
+        <w:t xml:space="preserve">-alkanes. </w:t>
+      </w:r>
+      <w:r>
+        <w:rPr>
+          <w:rFonts w:ascii="Garamond" w:hAnsi="Garamond" w:cs="Garamond"/>
+          <w:bCs/>
+          <w:i/>
+          <w:sz w:val="22"/>
+          <w:szCs w:val="22"/>
+        </w:rPr>
+        <w:t>Fluid Phase Equilibria</w:t>
+      </w:r>
+      <w:r>
+        <w:rPr>
+          <w:rFonts w:ascii="Garamond" w:hAnsi="Garamond" w:cs="Garamond"/>
+          <w:bCs/>
+          <w:sz w:val="22"/>
+          <w:szCs w:val="22"/>
+        </w:rPr>
+        <w:t>, 449, 104-116, 2017.</w:t>
+      </w:r>
+    </w:p>
+    <w:p>
+      <w:pPr>
+        <w:ind w:left="360"/>
+        <w:rPr>
+          <w:rFonts w:ascii="Garamond" w:hAnsi="Garamond" w:cs="Garamond"/>
+          <w:bCs/>
+          <w:sz w:val="22"/>
+          <w:szCs w:val="22"/>
+        </w:rPr>
+      </w:pPr>
+    </w:p>
+    <w:p>
+      <w:pPr>
+        <w:ind w:left="360"/>
+        <w:rPr>
+          <w:rFonts w:ascii="Garamond" w:hAnsi="Garamond" w:cs="Garamond"/>
+          <w:bCs/>
+          <w:sz w:val="22"/>
+          <w:szCs w:val="22"/>
+        </w:rPr>
+      </w:pPr>
+      <w:r>
+        <w:rPr>
+          <w:rFonts w:ascii="Garamond" w:hAnsi="Garamond" w:cs="Garamond"/>
+          <w:b/>
+          <w:bCs/>
+          <w:sz w:val="22"/>
+          <w:szCs w:val="22"/>
+        </w:rPr>
+        <w:t>Improved e</w:t>
+      </w:r>
+      <w:r>
+        <w:rPr>
+          <w:rFonts w:ascii="Garamond" w:hAnsi="Garamond" w:cs="Garamond"/>
+          <w:b/>
+          <w:bCs/>
+          <w:sz w:val="22"/>
+          <w:szCs w:val="22"/>
+        </w:rPr>
+        <w:t xml:space="preserve">stimates of the </w:t>
+      </w:r>
+      <w:r>
+        <w:rPr>
+          <w:rFonts w:ascii="Garamond" w:hAnsi="Garamond" w:cs="Garamond"/>
+          <w:b/>
+          <w:bCs/>
+          <w:sz w:val="22"/>
+          <w:szCs w:val="22"/>
+        </w:rPr>
+        <w:t>critical point constants for l</w:t>
+      </w:r>
+      <w:r>
+        <w:rPr>
+          <w:rFonts w:ascii="Garamond" w:hAnsi="Garamond" w:cs="Garamond"/>
+          <w:b/>
+          <w:bCs/>
+          <w:sz w:val="22"/>
+          <w:szCs w:val="22"/>
+        </w:rPr>
+        <w:t xml:space="preserve">arge </w:t>
+      </w:r>
+      <w:r>
+        <w:rPr>
+          <w:rFonts w:ascii="Garamond" w:hAnsi="Garamond" w:cs="Garamond"/>
+          <w:b/>
+          <w:bCs/>
+          <w:i/>
+          <w:sz w:val="22"/>
+          <w:szCs w:val="22"/>
+        </w:rPr>
+        <w:t>n</w:t>
+      </w:r>
+      <w:r>
+        <w:rPr>
+          <w:rFonts w:ascii="Garamond" w:hAnsi="Garamond" w:cs="Garamond"/>
+          <w:b/>
+          <w:bCs/>
+          <w:sz w:val="22"/>
+          <w:szCs w:val="22"/>
+        </w:rPr>
+        <w:t>-alkanes using Gibbs e</w:t>
+      </w:r>
+      <w:r>
+        <w:rPr>
+          <w:rFonts w:ascii="Garamond" w:hAnsi="Garamond" w:cs="Garamond"/>
+          <w:b/>
+          <w:bCs/>
+          <w:sz w:val="22"/>
+          <w:szCs w:val="22"/>
+        </w:rPr>
+        <w:t>nsemble Monte Carlo</w:t>
+      </w:r>
+      <w:r>
+        <w:rPr>
+          <w:rFonts w:ascii="Garamond" w:hAnsi="Garamond" w:cs="Garamond"/>
+          <w:b/>
+          <w:bCs/>
+          <w:sz w:val="22"/>
+          <w:szCs w:val="22"/>
+        </w:rPr>
+        <w:t xml:space="preserve"> s</w:t>
+      </w:r>
+      <w:r>
+        <w:rPr>
+          <w:rFonts w:ascii="Garamond" w:hAnsi="Garamond" w:cs="Garamond"/>
+          <w:b/>
+          <w:bCs/>
+          <w:sz w:val="22"/>
+          <w:szCs w:val="22"/>
+        </w:rPr>
+        <w:t>imulation</w:t>
+      </w:r>
+      <w:r>
+        <w:rPr>
+          <w:rFonts w:ascii="Garamond" w:hAnsi="Garamond" w:cs="Garamond"/>
+          <w:b/>
+          <w:bCs/>
+          <w:sz w:val="22"/>
+          <w:szCs w:val="22"/>
+        </w:rPr>
+        <w:t>s</w:t>
+      </w:r>
+      <w:r>
+        <w:rPr>
+          <w:rFonts w:ascii="Garamond" w:hAnsi="Garamond" w:cs="Garamond"/>
+          <w:b/>
+          <w:bCs/>
+          <w:sz w:val="22"/>
+          <w:szCs w:val="22"/>
+        </w:rPr>
+        <w:t xml:space="preserve">, </w:t>
+      </w:r>
+      <w:r>
+        <w:rPr>
+          <w:bCs/>
+          <w:i/>
+          <w:sz w:val="22"/>
+          <w:szCs w:val="22"/>
+        </w:rPr>
+        <w:t>Journal of Chemical &amp; Engineering Data</w:t>
+      </w:r>
+      <w:r>
+        <w:rPr>
+          <w:bCs/>
+          <w:sz w:val="22"/>
+          <w:szCs w:val="22"/>
+        </w:rPr>
+        <w:t>,</w:t>
+      </w:r>
+      <w:r>
+        <w:rPr>
+          <w:bCs/>
+          <w:sz w:val="22"/>
+          <w:szCs w:val="22"/>
+        </w:rPr>
         <w:t xml:space="preserve"> </w:t>
       </w:r>
       <w:r>
@@ -1274,7 +1777,34 @@
           <w:sz w:val="22"/>
           <w:szCs w:val="22"/>
         </w:rPr>
-        <w:t>Pending publication.</w:t>
+        <w:t xml:space="preserve">61(10), </w:t>
+      </w:r>
+      <w:r>
+        <w:rPr>
+          <w:rFonts w:ascii="Garamond" w:hAnsi="Garamond" w:cs="Garamond"/>
+          <w:bCs/>
+          <w:sz w:val="22"/>
+          <w:szCs w:val="22"/>
+        </w:rPr>
+        <w:t>pp. 3640-3649, 2</w:t>
+      </w:r>
+      <w:r>
+        <w:rPr>
+          <w:rFonts w:ascii="Garamond" w:hAnsi="Garamond" w:cs="Garamond"/>
+          <w:bCs/>
+          <w:sz w:val="22"/>
+          <w:szCs w:val="22"/>
+        </w:rPr>
+        <w:t>016</w:t>
+      </w:r>
+      <w:r>
+        <w:rPr>
+          <w:rFonts w:ascii="Garamond" w:hAnsi="Garamond" w:cs="Garamond"/>
+          <w:bCs/>
+          <w:sz w:val="22"/>
+          <w:szCs w:val="22"/>
+        </w:rPr>
+        <w:t>.</w:t>
       </w:r>
     </w:p>
     <w:p>
@@ -1306,26 +1836,199 @@
           <w:sz w:val="22"/>
           <w:szCs w:val="22"/>
         </w:rPr>
-        <w:t xml:space="preserve">Configuration-sampling-based surrogate models for rapid parameterization of non-bonded interactions. </w:t>
-      </w:r>
-      <w:r>
-        <w:rPr>
-          <w:rFonts w:ascii="Garamond" w:hAnsi="Garamond" w:cs="Garamond"/>
+        <w:t>An improved approach for predicting the critical constants of large molecules with Gibbs ensemble Monte Carlo s</w:t>
+      </w:r>
+      <w:r>
+        <w:rPr>
+          <w:rFonts w:ascii="Garamond" w:hAnsi="Garamond" w:cs="Garamond"/>
+          <w:b/>
+          <w:bCs/>
+          <w:sz w:val="22"/>
+          <w:szCs w:val="22"/>
+        </w:rPr>
+        <w:t xml:space="preserve">imulation, </w:t>
+      </w:r>
+      <w:r>
+        <w:rPr>
           <w:bCs/>
           <w:i/>
           <w:sz w:val="22"/>
           <w:szCs w:val="22"/>
         </w:rPr>
-        <w:t xml:space="preserve">Journal of Chemical Theory and Computation. </w:t>
-      </w:r>
-      <w:r>
-        <w:rPr>
-          <w:rFonts w:ascii="Garamond" w:hAnsi="Garamond" w:cs="Garamond"/>
-          <w:bCs/>
-          <w:sz w:val="22"/>
-          <w:szCs w:val="22"/>
-        </w:rPr>
-        <w:t>Just accepted</w:t>
+        <w:t>Fluid Phase Equilibria</w:t>
+      </w:r>
+      <w:r>
+        <w:rPr>
+          <w:bCs/>
+          <w:sz w:val="22"/>
+          <w:szCs w:val="22"/>
+        </w:rPr>
+        <w:t>,</w:t>
+      </w:r>
+      <w:r>
+        <w:rPr>
+          <w:bCs/>
+          <w:sz w:val="22"/>
+          <w:szCs w:val="22"/>
+        </w:rPr>
+        <w:t xml:space="preserve"> </w:t>
+      </w:r>
+      <w:r>
+        <w:rPr>
+          <w:rFonts w:ascii="Garamond" w:hAnsi="Garamond" w:cs="Garamond"/>
+          <w:bCs/>
+          <w:sz w:val="22"/>
+          <w:szCs w:val="22"/>
+        </w:rPr>
+        <w:t>425,</w:t>
+      </w:r>
+      <w:r>
+        <w:rPr>
+          <w:rFonts w:ascii="Garamond" w:hAnsi="Garamond" w:cs="Garamond"/>
+          <w:bCs/>
+          <w:sz w:val="22"/>
+          <w:szCs w:val="22"/>
+        </w:rPr>
+        <w:t xml:space="preserve"> </w:t>
+      </w:r>
+      <w:r>
+        <w:rPr>
+          <w:rFonts w:ascii="Garamond" w:hAnsi="Garamond" w:cs="Garamond"/>
+          <w:bCs/>
+          <w:sz w:val="22"/>
+          <w:szCs w:val="22"/>
+        </w:rPr>
+        <w:t>pp. 432-442, 2</w:t>
+      </w:r>
+      <w:r>
+        <w:rPr>
+          <w:rFonts w:ascii="Garamond" w:hAnsi="Garamond" w:cs="Garamond"/>
+          <w:bCs/>
+          <w:sz w:val="22"/>
+          <w:szCs w:val="22"/>
+        </w:rPr>
+        <w:t>016.</w:t>
+      </w:r>
+    </w:p>
+    <w:p>
+      <w:pPr>
+        <w:ind w:left="360"/>
+        <w:rPr>
+          <w:rFonts w:ascii="Garamond" w:hAnsi="Garamond" w:cs="Garamond"/>
+          <w:bCs/>
+          <w:sz w:val="22"/>
+          <w:szCs w:val="22"/>
+        </w:rPr>
+      </w:pPr>
+    </w:p>
+    <w:p>
+      <w:pPr>
+        <w:ind w:left="360"/>
+        <w:rPr>
+          <w:rFonts w:ascii="Garamond" w:hAnsi="Garamond" w:cs="Garamond"/>
+          <w:bCs/>
+          <w:sz w:val="22"/>
+          <w:szCs w:val="22"/>
+        </w:rPr>
+      </w:pPr>
+      <w:r>
+        <w:rPr>
+          <w:rFonts w:ascii="Garamond" w:hAnsi="Garamond" w:cs="Garamond"/>
+          <w:b/>
+          <w:bCs/>
+          <w:sz w:val="22"/>
+          <w:szCs w:val="22"/>
+        </w:rPr>
+        <w:t>First principles prediction of the copolymerization process of 1,3-butadiene and vinyl c</w:t>
+      </w:r>
+      <w:r>
+        <w:rPr>
+          <w:rFonts w:ascii="Garamond" w:hAnsi="Garamond" w:cs="Garamond"/>
+          <w:b/>
+          <w:bCs/>
+          <w:sz w:val="22"/>
+          <w:szCs w:val="22"/>
+        </w:rPr>
+        <w:t xml:space="preserve">hloride, </w:t>
+      </w:r>
+      <w:r>
+        <w:rPr>
+          <w:bCs/>
+          <w:i/>
+          <w:sz w:val="22"/>
+          <w:szCs w:val="22"/>
+        </w:rPr>
+        <w:t xml:space="preserve">Journal of </w:t>
+      </w:r>
+      <w:r>
+        <w:rPr>
+          <w:bCs/>
+          <w:i/>
+          <w:sz w:val="22"/>
+          <w:szCs w:val="22"/>
+        </w:rPr>
+        <w:t>Theoretical &amp; Computational Science</w:t>
+      </w:r>
+      <w:r>
+        <w:rPr>
+          <w:bCs/>
+          <w:sz w:val="22"/>
+          <w:szCs w:val="22"/>
+        </w:rPr>
+        <w:t>,</w:t>
+      </w:r>
+      <w:r>
+        <w:rPr>
+          <w:bCs/>
+          <w:sz w:val="22"/>
+          <w:szCs w:val="22"/>
+        </w:rPr>
+        <w:t xml:space="preserve"> </w:t>
+      </w:r>
+      <w:r>
+        <w:rPr>
+          <w:rFonts w:ascii="Garamond" w:hAnsi="Garamond" w:cs="Garamond"/>
+          <w:bCs/>
+          <w:sz w:val="22"/>
+          <w:szCs w:val="22"/>
+        </w:rPr>
+        <w:t>3</w:t>
+      </w:r>
+      <w:r>
+        <w:rPr>
+          <w:rFonts w:ascii="Garamond" w:hAnsi="Garamond" w:cs="Garamond"/>
+          <w:bCs/>
+          <w:sz w:val="22"/>
+          <w:szCs w:val="22"/>
+        </w:rPr>
+        <w:t>:</w:t>
+      </w:r>
+      <w:r>
+        <w:rPr>
+          <w:rFonts w:ascii="Garamond" w:hAnsi="Garamond" w:cs="Garamond"/>
+          <w:bCs/>
+          <w:sz w:val="22"/>
+          <w:szCs w:val="22"/>
+        </w:rPr>
+        <w:t xml:space="preserve">142, </w:t>
+      </w:r>
+      <w:r>
+        <w:rPr>
+          <w:rFonts w:ascii="Garamond" w:hAnsi="Garamond" w:cs="Garamond"/>
+          <w:bCs/>
+          <w:sz w:val="22"/>
+          <w:szCs w:val="22"/>
+        </w:rPr>
+        <w:t>pp. 1-4, 2</w:t>
+      </w:r>
+      <w:r>
+        <w:rPr>
+          <w:rFonts w:ascii="Garamond" w:hAnsi="Garamond" w:cs="Garamond"/>
+          <w:bCs/>
+          <w:sz w:val="22"/>
+          <w:szCs w:val="22"/>
+        </w:rPr>
+        <w:t>016</w:t>
       </w:r>
       <w:r>
         <w:rPr>
@@ -1342,7 +2045,6 @@
         <w:ind w:left="360"/>
         <w:rPr>
           <w:rFonts w:ascii="Garamond" w:hAnsi="Garamond" w:cs="Garamond"/>
-          <w:b/>
           <w:bCs/>
           <w:sz w:val="22"/>
           <w:szCs w:val="22"/>
@@ -1367,646 +2069,18 @@
           <w:sz w:val="22"/>
           <w:szCs w:val="22"/>
         </w:rPr>
-        <w:t>Uncertainty quantification and propagation of errors of the</w:t>
-      </w:r>
-      <w:r>
-        <w:rPr>
-          <w:rFonts w:ascii="Garamond" w:hAnsi="Garamond" w:cs="Garamond"/>
-          <w:b/>
-          <w:bCs/>
-          <w:sz w:val="22"/>
-          <w:szCs w:val="22"/>
-        </w:rPr>
-        <w:t xml:space="preserve"> Lennard-Jones 12-6</w:t>
-      </w:r>
-      <w:r>
-        <w:rPr>
-          <w:rFonts w:ascii="Garamond" w:hAnsi="Garamond" w:cs="Garamond"/>
-          <w:b/>
-          <w:bCs/>
-          <w:sz w:val="22"/>
-          <w:szCs w:val="22"/>
-        </w:rPr>
-        <w:t xml:space="preserve"> parameters </w:t>
-      </w:r>
-      <w:r>
-        <w:rPr>
-          <w:rFonts w:ascii="Garamond" w:hAnsi="Garamond" w:cs="Garamond"/>
-          <w:b/>
-          <w:bCs/>
-          <w:sz w:val="22"/>
-          <w:szCs w:val="22"/>
-        </w:rPr>
-        <w:t xml:space="preserve">for </w:t>
-      </w:r>
-      <w:r>
-        <w:rPr>
-          <w:rFonts w:ascii="Garamond" w:hAnsi="Garamond" w:cs="Garamond"/>
-          <w:b/>
-          <w:bCs/>
-          <w:i/>
-          <w:sz w:val="22"/>
-          <w:szCs w:val="22"/>
-        </w:rPr>
-        <w:t>n</w:t>
-      </w:r>
-      <w:r>
-        <w:rPr>
-          <w:rFonts w:ascii="Garamond" w:hAnsi="Garamond" w:cs="Garamond"/>
-          <w:b/>
-          <w:bCs/>
-          <w:sz w:val="22"/>
-          <w:szCs w:val="22"/>
-        </w:rPr>
-        <w:t>-a</w:t>
-      </w:r>
-      <w:r>
-        <w:rPr>
-          <w:rFonts w:ascii="Garamond" w:hAnsi="Garamond" w:cs="Garamond"/>
-          <w:b/>
-          <w:bCs/>
-          <w:sz w:val="22"/>
-          <w:szCs w:val="22"/>
-        </w:rPr>
-        <w:t>lkanes</w:t>
-      </w:r>
-      <w:r>
-        <w:rPr>
-          <w:rFonts w:ascii="Garamond" w:hAnsi="Garamond" w:cs="Garamond"/>
-          <w:b/>
-          <w:bCs/>
-          <w:sz w:val="22"/>
-          <w:szCs w:val="22"/>
-        </w:rPr>
-        <w:t xml:space="preserve">, </w:t>
-      </w:r>
-      <w:r>
-        <w:rPr>
-          <w:rFonts w:ascii="Garamond" w:hAnsi="Garamond" w:cs="Garamond"/>
-          <w:bCs/>
-          <w:i/>
-          <w:sz w:val="22"/>
-          <w:szCs w:val="22"/>
-        </w:rPr>
-        <w:t xml:space="preserve">The Journal of Chemical Physics, </w:t>
-      </w:r>
-      <w:r>
-        <w:rPr>
-          <w:rFonts w:ascii="Garamond" w:hAnsi="Garamond" w:cs="Garamond"/>
-          <w:bCs/>
-          <w:sz w:val="22"/>
-          <w:szCs w:val="22"/>
-        </w:rPr>
-        <w:t>146, pp. 194110</w:t>
-      </w:r>
-      <w:r>
-        <w:rPr>
-          <w:rFonts w:ascii="Garamond" w:hAnsi="Garamond" w:cs="Garamond"/>
-          <w:bCs/>
-          <w:sz w:val="22"/>
-          <w:szCs w:val="22"/>
-        </w:rPr>
-        <w:t>(1-16), 2017</w:t>
-      </w:r>
-      <w:r>
-        <w:rPr>
-          <w:rFonts w:ascii="Garamond" w:hAnsi="Garamond" w:cs="Garamond"/>
-          <w:bCs/>
-          <w:sz w:val="22"/>
-          <w:szCs w:val="22"/>
-        </w:rPr>
-        <w:t>.</w:t>
-      </w:r>
-    </w:p>
-    <w:p>
-      <w:pPr>
-        <w:ind w:left="360"/>
-        <w:rPr>
-          <w:rFonts w:ascii="Garamond" w:hAnsi="Garamond" w:cs="Garamond"/>
-          <w:bCs/>
-          <w:sz w:val="22"/>
-          <w:szCs w:val="22"/>
-        </w:rPr>
-      </w:pPr>
-    </w:p>
-    <w:p>
-      <w:pPr>
-        <w:ind w:left="360"/>
-        <w:rPr>
-          <w:rFonts w:ascii="Garamond" w:hAnsi="Garamond" w:cs="Garamond"/>
-          <w:bCs/>
-          <w:sz w:val="22"/>
-          <w:szCs w:val="22"/>
-        </w:rPr>
-      </w:pPr>
-      <w:r>
-        <w:rPr>
-          <w:rFonts w:ascii="Garamond" w:hAnsi="Garamond" w:cs="Garamond"/>
-          <w:b/>
-          <w:bCs/>
-          <w:sz w:val="22"/>
-          <w:szCs w:val="22"/>
-        </w:rPr>
-        <w:t xml:space="preserve">Developing an internally consistent set of theoretically based prediction models for the critical constants and normal boiling points of large </w:t>
-      </w:r>
-      <w:r>
-        <w:rPr>
-          <w:rFonts w:ascii="Garamond" w:hAnsi="Garamond" w:cs="Garamond"/>
-          <w:b/>
-          <w:bCs/>
-          <w:i/>
-          <w:sz w:val="22"/>
-          <w:szCs w:val="22"/>
-        </w:rPr>
-        <w:t>n</w:t>
-      </w:r>
-      <w:r>
-        <w:rPr>
-          <w:rFonts w:ascii="Garamond" w:hAnsi="Garamond" w:cs="Garamond"/>
-          <w:b/>
-          <w:bCs/>
-          <w:sz w:val="22"/>
-          <w:szCs w:val="22"/>
-        </w:rPr>
-        <w:t xml:space="preserve">-alkanes. </w:t>
-      </w:r>
-      <w:r>
-        <w:rPr>
-          <w:rFonts w:ascii="Garamond" w:hAnsi="Garamond" w:cs="Garamond"/>
-          <w:bCs/>
-          <w:i/>
-          <w:sz w:val="22"/>
-          <w:szCs w:val="22"/>
-        </w:rPr>
-        <w:t>Fluid Phase Equilibria</w:t>
-      </w:r>
-      <w:r>
-        <w:rPr>
-          <w:rFonts w:ascii="Garamond" w:hAnsi="Garamond" w:cs="Garamond"/>
-          <w:bCs/>
-          <w:sz w:val="22"/>
-          <w:szCs w:val="22"/>
-        </w:rPr>
-        <w:t>, 449, 104-116, 2017.</w:t>
-      </w:r>
-    </w:p>
-    <w:p>
-      <w:pPr>
-        <w:ind w:left="360"/>
-        <w:rPr>
-          <w:rFonts w:ascii="Garamond" w:hAnsi="Garamond" w:cs="Garamond"/>
-          <w:bCs/>
-          <w:sz w:val="22"/>
-          <w:szCs w:val="22"/>
-        </w:rPr>
-      </w:pPr>
-    </w:p>
-    <w:p>
-      <w:pPr>
-        <w:ind w:left="360"/>
-        <w:rPr>
-          <w:rFonts w:ascii="Garamond" w:hAnsi="Garamond" w:cs="Garamond"/>
-          <w:bCs/>
-          <w:sz w:val="22"/>
-          <w:szCs w:val="22"/>
-        </w:rPr>
-      </w:pPr>
-      <w:r>
-        <w:rPr>
-          <w:rFonts w:ascii="Garamond" w:hAnsi="Garamond" w:cs="Garamond"/>
-          <w:b/>
-          <w:bCs/>
-          <w:sz w:val="22"/>
-          <w:szCs w:val="22"/>
-        </w:rPr>
-        <w:t>Improved e</w:t>
-      </w:r>
-      <w:r>
-        <w:rPr>
-          <w:rFonts w:ascii="Garamond" w:hAnsi="Garamond" w:cs="Garamond"/>
-          <w:b/>
-          <w:bCs/>
-          <w:sz w:val="22"/>
-          <w:szCs w:val="22"/>
-        </w:rPr>
-        <w:t xml:space="preserve">stimates of the </w:t>
-      </w:r>
-      <w:r>
-        <w:rPr>
-          <w:rFonts w:ascii="Garamond" w:hAnsi="Garamond" w:cs="Garamond"/>
-          <w:b/>
-          <w:bCs/>
-          <w:sz w:val="22"/>
-          <w:szCs w:val="22"/>
-        </w:rPr>
-        <w:t>critical point constants for l</w:t>
-      </w:r>
-      <w:r>
-        <w:rPr>
-          <w:rFonts w:ascii="Garamond" w:hAnsi="Garamond" w:cs="Garamond"/>
-          <w:b/>
-          <w:bCs/>
-          <w:sz w:val="22"/>
-          <w:szCs w:val="22"/>
-        </w:rPr>
-        <w:t xml:space="preserve">arge </w:t>
-      </w:r>
-      <w:r>
-        <w:rPr>
-          <w:rFonts w:ascii="Garamond" w:hAnsi="Garamond" w:cs="Garamond"/>
-          <w:b/>
-          <w:bCs/>
-          <w:i/>
-          <w:sz w:val="22"/>
-          <w:szCs w:val="22"/>
-        </w:rPr>
-        <w:t>n</w:t>
-      </w:r>
-      <w:r>
-        <w:rPr>
-          <w:rFonts w:ascii="Garamond" w:hAnsi="Garamond" w:cs="Garamond"/>
-          <w:b/>
-          <w:bCs/>
-          <w:sz w:val="22"/>
-          <w:szCs w:val="22"/>
-        </w:rPr>
-        <w:t>-alkanes using Gibbs e</w:t>
-      </w:r>
-      <w:r>
-        <w:rPr>
-          <w:rFonts w:ascii="Garamond" w:hAnsi="Garamond" w:cs="Garamond"/>
-          <w:b/>
-          <w:bCs/>
-          <w:sz w:val="22"/>
-          <w:szCs w:val="22"/>
-        </w:rPr>
-        <w:t>nsemble Monte Carlo</w:t>
-      </w:r>
-      <w:r>
-        <w:rPr>
-          <w:rFonts w:ascii="Garamond" w:hAnsi="Garamond" w:cs="Garamond"/>
-          <w:b/>
-          <w:bCs/>
-          <w:sz w:val="22"/>
-          <w:szCs w:val="22"/>
-        </w:rPr>
-        <w:t xml:space="preserve"> s</w:t>
-      </w:r>
-      <w:r>
-        <w:rPr>
-          <w:rFonts w:ascii="Garamond" w:hAnsi="Garamond" w:cs="Garamond"/>
-          <w:b/>
-          <w:bCs/>
-          <w:sz w:val="22"/>
-          <w:szCs w:val="22"/>
-        </w:rPr>
-        <w:t>imulation</w:t>
-      </w:r>
-      <w:r>
-        <w:rPr>
-          <w:rFonts w:ascii="Garamond" w:hAnsi="Garamond" w:cs="Garamond"/>
-          <w:b/>
-          <w:bCs/>
-          <w:sz w:val="22"/>
-          <w:szCs w:val="22"/>
-        </w:rPr>
-        <w:t>s</w:t>
-      </w:r>
-      <w:r>
-        <w:rPr>
-          <w:rFonts w:ascii="Garamond" w:hAnsi="Garamond" w:cs="Garamond"/>
-          <w:b/>
-          <w:bCs/>
-          <w:sz w:val="22"/>
-          <w:szCs w:val="22"/>
-        </w:rPr>
-        <w:t xml:space="preserve">, </w:t>
-      </w:r>
-      <w:r>
-        <w:rPr>
-          <w:bCs/>
-          <w:i/>
-          <w:sz w:val="22"/>
-          <w:szCs w:val="22"/>
-        </w:rPr>
-        <w:t>Journal of Chemical &amp; Engineering Data</w:t>
-      </w:r>
-      <w:r>
-        <w:rPr>
-          <w:bCs/>
-          <w:sz w:val="22"/>
-          <w:szCs w:val="22"/>
-        </w:rPr>
-        <w:t>,</w:t>
-      </w:r>
-      <w:r>
-        <w:rPr>
-          <w:bCs/>
-          <w:sz w:val="22"/>
-          <w:szCs w:val="22"/>
-        </w:rPr>
-        <w:t xml:space="preserve"> </w:t>
-      </w:r>
-      <w:r>
-        <w:rPr>
-          <w:rFonts w:ascii="Garamond" w:hAnsi="Garamond" w:cs="Garamond"/>
-          <w:bCs/>
-          <w:sz w:val="22"/>
-          <w:szCs w:val="22"/>
-        </w:rPr>
-        <w:t xml:space="preserve">61(10), </w:t>
-      </w:r>
-      <w:r>
-        <w:rPr>
-          <w:rFonts w:ascii="Garamond" w:hAnsi="Garamond" w:cs="Garamond"/>
-          <w:bCs/>
-          <w:sz w:val="22"/>
-          <w:szCs w:val="22"/>
-        </w:rPr>
-        <w:t>pp. 3640-3649, 2</w:t>
-      </w:r>
-      <w:r>
-        <w:rPr>
-          <w:rFonts w:ascii="Garamond" w:hAnsi="Garamond" w:cs="Garamond"/>
-          <w:bCs/>
-          <w:sz w:val="22"/>
-          <w:szCs w:val="22"/>
-        </w:rPr>
-        <w:t>016</w:t>
-      </w:r>
-      <w:r>
-        <w:rPr>
-          <w:rFonts w:ascii="Garamond" w:hAnsi="Garamond" w:cs="Garamond"/>
-          <w:bCs/>
-          <w:sz w:val="22"/>
-          <w:szCs w:val="22"/>
-        </w:rPr>
-        <w:t>.</w:t>
-      </w:r>
-    </w:p>
-    <w:p>
-      <w:pPr>
-        <w:ind w:left="360"/>
-        <w:rPr>
-          <w:rFonts w:ascii="Garamond" w:hAnsi="Garamond" w:cs="Garamond"/>
-          <w:bCs/>
-          <w:sz w:val="22"/>
-          <w:szCs w:val="22"/>
-        </w:rPr>
-      </w:pPr>
-    </w:p>
-    <w:p>
-      <w:pPr>
-        <w:ind w:left="360"/>
-        <w:rPr>
-          <w:rFonts w:ascii="Garamond" w:hAnsi="Garamond" w:cs="Garamond"/>
-          <w:bCs/>
-          <w:sz w:val="22"/>
-          <w:szCs w:val="22"/>
-        </w:rPr>
-      </w:pPr>
-      <w:r>
-        <w:rPr>
-          <w:rFonts w:ascii="Garamond" w:hAnsi="Garamond" w:cs="Garamond"/>
-          <w:b/>
-          <w:bCs/>
-          <w:sz w:val="22"/>
-          <w:szCs w:val="22"/>
-        </w:rPr>
-        <w:t>An improved approach for predicting the critical constants of large molecules with Gibbs ensemble Monte Carlo s</w:t>
-      </w:r>
-      <w:r>
-        <w:rPr>
-          <w:rFonts w:ascii="Garamond" w:hAnsi="Garamond" w:cs="Garamond"/>
-          <w:b/>
-          <w:bCs/>
-          <w:sz w:val="22"/>
-          <w:szCs w:val="22"/>
-        </w:rPr>
-        <w:t xml:space="preserve">imulation, </w:t>
-      </w:r>
-      <w:r>
-        <w:rPr>
-          <w:bCs/>
-          <w:i/>
-          <w:sz w:val="22"/>
-          <w:szCs w:val="22"/>
-        </w:rPr>
-        <w:t>Fluid Phase Equilibria</w:t>
-      </w:r>
-      <w:r>
-        <w:rPr>
-          <w:bCs/>
-          <w:sz w:val="22"/>
-          <w:szCs w:val="22"/>
-        </w:rPr>
-        <w:t>,</w:t>
-      </w:r>
-      <w:r>
-        <w:rPr>
-          <w:bCs/>
-          <w:sz w:val="22"/>
-          <w:szCs w:val="22"/>
-        </w:rPr>
-        <w:t xml:space="preserve"> </w:t>
-      </w:r>
-      <w:r>
-        <w:rPr>
-          <w:rFonts w:ascii="Garamond" w:hAnsi="Garamond" w:cs="Garamond"/>
-          <w:bCs/>
-          <w:sz w:val="22"/>
-          <w:szCs w:val="22"/>
-        </w:rPr>
-        <w:t>425,</w:t>
-      </w:r>
-      <w:r>
-        <w:rPr>
-          <w:rFonts w:ascii="Garamond" w:hAnsi="Garamond" w:cs="Garamond"/>
-          <w:bCs/>
-          <w:sz w:val="22"/>
-          <w:szCs w:val="22"/>
-        </w:rPr>
-        <w:t xml:space="preserve"> </w:t>
-      </w:r>
-      <w:r>
-        <w:rPr>
-          <w:rFonts w:ascii="Garamond" w:hAnsi="Garamond" w:cs="Garamond"/>
-          <w:bCs/>
-          <w:sz w:val="22"/>
-          <w:szCs w:val="22"/>
-        </w:rPr>
-        <w:t>pp. 432-442, 2</w:t>
-      </w:r>
-      <w:r>
-        <w:rPr>
-          <w:rFonts w:ascii="Garamond" w:hAnsi="Garamond" w:cs="Garamond"/>
-          <w:bCs/>
-          <w:sz w:val="22"/>
-          <w:szCs w:val="22"/>
-        </w:rPr>
-        <w:t>016.</w:t>
-      </w:r>
-    </w:p>
-    <w:p>
-      <w:pPr>
-        <w:ind w:left="360"/>
-        <w:rPr>
-          <w:rFonts w:ascii="Garamond" w:hAnsi="Garamond" w:cs="Garamond"/>
-          <w:bCs/>
-          <w:sz w:val="22"/>
-          <w:szCs w:val="22"/>
-        </w:rPr>
-      </w:pPr>
-    </w:p>
-    <w:p>
-      <w:pPr>
-        <w:ind w:left="360"/>
-        <w:rPr>
-          <w:rFonts w:ascii="Garamond" w:hAnsi="Garamond" w:cs="Garamond"/>
-          <w:bCs/>
-          <w:sz w:val="22"/>
-          <w:szCs w:val="22"/>
-        </w:rPr>
-      </w:pPr>
-      <w:r>
-        <w:rPr>
-          <w:rFonts w:ascii="Garamond" w:hAnsi="Garamond" w:cs="Garamond"/>
-          <w:b/>
-          <w:bCs/>
-          <w:sz w:val="22"/>
-          <w:szCs w:val="22"/>
-        </w:rPr>
-        <w:t>First principles prediction of the copolymerization process of 1,3-butadiene and vinyl c</w:t>
-      </w:r>
-      <w:r>
-        <w:rPr>
-          <w:rFonts w:ascii="Garamond" w:hAnsi="Garamond" w:cs="Garamond"/>
-          <w:b/>
-          <w:bCs/>
-          <w:sz w:val="22"/>
-          <w:szCs w:val="22"/>
-        </w:rPr>
-        <w:t xml:space="preserve">hloride, </w:t>
-      </w:r>
-      <w:r>
-        <w:rPr>
-          <w:bCs/>
-          <w:i/>
-          <w:sz w:val="22"/>
-          <w:szCs w:val="22"/>
-        </w:rPr>
-        <w:t xml:space="preserve">Journal of </w:t>
-      </w:r>
-      <w:r>
-        <w:rPr>
-          <w:bCs/>
-          <w:i/>
-          <w:sz w:val="22"/>
-          <w:szCs w:val="22"/>
-        </w:rPr>
-        <w:t>Theoretical &amp; Computational Science</w:t>
-      </w:r>
-      <w:r>
-        <w:rPr>
-          <w:bCs/>
-          <w:sz w:val="22"/>
-          <w:szCs w:val="22"/>
-        </w:rPr>
-        <w:t>,</w:t>
-      </w:r>
-      <w:r>
-        <w:rPr>
-          <w:bCs/>
-          <w:sz w:val="22"/>
-          <w:szCs w:val="22"/>
-        </w:rPr>
-        <w:t xml:space="preserve"> </w:t>
-      </w:r>
-      <w:r>
-        <w:rPr>
-          <w:rFonts w:ascii="Garamond" w:hAnsi="Garamond" w:cs="Garamond"/>
-          <w:bCs/>
-          <w:sz w:val="22"/>
-          <w:szCs w:val="22"/>
-        </w:rPr>
-        <w:t>3</w:t>
-      </w:r>
-      <w:r>
-        <w:rPr>
-          <w:rFonts w:ascii="Garamond" w:hAnsi="Garamond" w:cs="Garamond"/>
-          <w:bCs/>
-          <w:sz w:val="22"/>
-          <w:szCs w:val="22"/>
-        </w:rPr>
-        <w:t>:</w:t>
-      </w:r>
-      <w:r>
-        <w:rPr>
-          <w:rFonts w:ascii="Garamond" w:hAnsi="Garamond" w:cs="Garamond"/>
-          <w:bCs/>
-          <w:sz w:val="22"/>
-          <w:szCs w:val="22"/>
-        </w:rPr>
-        <w:t xml:space="preserve">142, </w:t>
-      </w:r>
-      <w:r>
-        <w:rPr>
-          <w:rFonts w:ascii="Garamond" w:hAnsi="Garamond" w:cs="Garamond"/>
-          <w:bCs/>
-          <w:sz w:val="22"/>
-          <w:szCs w:val="22"/>
-        </w:rPr>
-        <w:t>pp. 1-4, 2</w:t>
-      </w:r>
-      <w:r>
-        <w:rPr>
-          <w:rFonts w:ascii="Garamond" w:hAnsi="Garamond" w:cs="Garamond"/>
-          <w:bCs/>
-          <w:sz w:val="22"/>
-          <w:szCs w:val="22"/>
-        </w:rPr>
-        <w:t>016</w:t>
-      </w:r>
-      <w:r>
-        <w:rPr>
-          <w:rFonts w:ascii="Garamond" w:hAnsi="Garamond" w:cs="Garamond"/>
-          <w:bCs/>
-          <w:sz w:val="22"/>
-          <w:szCs w:val="22"/>
-        </w:rPr>
-        <w:t>.</w:t>
-      </w:r>
-    </w:p>
-    <w:p>
-      <w:pPr>
-        <w:ind w:left="360"/>
-        <w:rPr>
-          <w:rFonts w:ascii="Garamond" w:hAnsi="Garamond" w:cs="Garamond"/>
-          <w:bCs/>
-          <w:sz w:val="22"/>
-          <w:szCs w:val="22"/>
-        </w:rPr>
-      </w:pPr>
-    </w:p>
-    <w:p>
-      <w:pPr>
-        <w:ind w:left="360"/>
-        <w:rPr>
-          <w:rFonts w:ascii="Garamond" w:hAnsi="Garamond" w:cs="Garamond"/>
-          <w:bCs/>
-          <w:sz w:val="22"/>
-          <w:szCs w:val="22"/>
-        </w:rPr>
-      </w:pPr>
-      <w:r>
-        <w:rPr>
-          <w:rFonts w:ascii="Garamond" w:hAnsi="Garamond" w:cs="Garamond"/>
-          <w:b/>
-          <w:bCs/>
-          <w:sz w:val="22"/>
-          <w:szCs w:val="22"/>
-        </w:rPr>
-        <w:t>An improved statistical analysis for predicting the critical temperature and critical density with Gibbs ensemble Monte Carlo s</w:t>
+        <w:t xml:space="preserve">An improved statistical analysis for predicting the critical temperature and critical density with Gibbs </w:t>
+      </w:r>
+      <w:r>
+        <w:rPr>
+          <w:rFonts w:ascii="Garamond" w:hAnsi="Garamond" w:cs="Garamond"/>
+          <w:b/>
+          <w:bCs/>
+          <w:sz w:val="22"/>
+          <w:szCs w:val="22"/>
+        </w:rPr>
+        <w:lastRenderedPageBreak/>
+        <w:t>ensemble Monte Carlo s</w:t>
       </w:r>
       <w:r>
         <w:rPr>
@@ -2249,6 +2323,176 @@
           <w:sz w:val="22"/>
           <w:szCs w:val="22"/>
         </w:rPr>
+        <w:t>Uncertainty Quantification of Non-</w:t>
+      </w:r>
+      <w:proofErr w:type="gramStart"/>
+      <w:r>
+        <w:rPr>
+          <w:rFonts w:ascii="Garamond" w:hAnsi="Garamond" w:cs="Garamond"/>
+          <w:b/>
+          <w:bCs/>
+          <w:sz w:val="22"/>
+          <w:szCs w:val="22"/>
+        </w:rPr>
+        <w:t>bonded</w:t>
+      </w:r>
+      <w:proofErr w:type="gramEnd"/>
+      <w:r>
+        <w:rPr>
+          <w:rFonts w:ascii="Garamond" w:hAnsi="Garamond" w:cs="Garamond"/>
+          <w:b/>
+          <w:bCs/>
+          <w:sz w:val="22"/>
+          <w:szCs w:val="22"/>
+        </w:rPr>
+        <w:t xml:space="preserve"> Potentials for Prediction of </w:t>
+      </w:r>
+      <w:proofErr w:type="spellStart"/>
+      <w:r>
+        <w:rPr>
+          <w:rFonts w:ascii="Garamond" w:hAnsi="Garamond" w:cs="Garamond"/>
+          <w:b/>
+          <w:bCs/>
+          <w:sz w:val="22"/>
+          <w:szCs w:val="22"/>
+        </w:rPr>
+        <w:t>Thermophysical</w:t>
+      </w:r>
+      <w:proofErr w:type="spellEnd"/>
+      <w:r>
+        <w:rPr>
+          <w:rFonts w:ascii="Garamond" w:hAnsi="Garamond" w:cs="Garamond"/>
+          <w:b/>
+          <w:bCs/>
+          <w:sz w:val="22"/>
+          <w:szCs w:val="22"/>
+        </w:rPr>
+        <w:t xml:space="preserve"> Properties with Molecular Simulation</w:t>
+      </w:r>
+      <w:r>
+        <w:rPr>
+          <w:rFonts w:ascii="Garamond" w:hAnsi="Garamond" w:cs="Garamond"/>
+          <w:b/>
+          <w:bCs/>
+          <w:sz w:val="22"/>
+          <w:szCs w:val="22"/>
+        </w:rPr>
+        <w:t xml:space="preserve">, </w:t>
+      </w:r>
+      <w:r>
+        <w:rPr>
+          <w:bCs/>
+          <w:i/>
+          <w:sz w:val="22"/>
+          <w:szCs w:val="22"/>
+        </w:rPr>
+        <w:t>20</w:t>
+      </w:r>
+      <w:r>
+        <w:rPr>
+          <w:bCs/>
+          <w:i/>
+          <w:sz w:val="22"/>
+          <w:szCs w:val="22"/>
+          <w:vertAlign w:val="superscript"/>
+        </w:rPr>
+        <w:t>th</w:t>
+      </w:r>
+      <w:r>
+        <w:rPr>
+          <w:bCs/>
+          <w:i/>
+          <w:sz w:val="22"/>
+          <w:szCs w:val="22"/>
+        </w:rPr>
+        <w:t xml:space="preserve"> Symposium on </w:t>
+      </w:r>
+      <w:proofErr w:type="spellStart"/>
+      <w:r>
+        <w:rPr>
+          <w:bCs/>
+          <w:i/>
+          <w:sz w:val="22"/>
+          <w:szCs w:val="22"/>
+        </w:rPr>
+        <w:t>Thermophysical</w:t>
+      </w:r>
+      <w:proofErr w:type="spellEnd"/>
+      <w:r>
+        <w:rPr>
+          <w:bCs/>
+          <w:i/>
+          <w:sz w:val="22"/>
+          <w:szCs w:val="22"/>
+        </w:rPr>
+        <w:t xml:space="preserve"> Properties</w:t>
+      </w:r>
+      <w:r>
+        <w:rPr>
+          <w:bCs/>
+          <w:sz w:val="22"/>
+          <w:szCs w:val="22"/>
+        </w:rPr>
+        <w:t xml:space="preserve">, </w:t>
+      </w:r>
+      <w:r>
+        <w:rPr>
+          <w:rFonts w:ascii="Garamond" w:hAnsi="Garamond" w:cs="Garamond"/>
+          <w:bCs/>
+          <w:sz w:val="22"/>
+          <w:szCs w:val="22"/>
+        </w:rPr>
+        <w:t>Boulder Colorado, 2</w:t>
+      </w:r>
+      <w:r>
+        <w:rPr>
+          <w:rFonts w:ascii="Garamond" w:hAnsi="Garamond" w:cs="Garamond"/>
+          <w:bCs/>
+          <w:sz w:val="22"/>
+          <w:szCs w:val="22"/>
+        </w:rPr>
+        <w:t>018</w:t>
+      </w:r>
+      <w:r>
+        <w:rPr>
+          <w:rFonts w:ascii="Garamond" w:hAnsi="Garamond" w:cs="Garamond"/>
+          <w:bCs/>
+          <w:sz w:val="22"/>
+          <w:szCs w:val="22"/>
+        </w:rPr>
+        <w:t>.</w:t>
+      </w:r>
+    </w:p>
+    <w:p>
+      <w:pPr>
+        <w:ind w:left="360"/>
+        <w:rPr>
+          <w:rFonts w:ascii="Garamond" w:hAnsi="Garamond" w:cs="Garamond"/>
+          <w:b/>
+          <w:bCs/>
+          <w:sz w:val="22"/>
+          <w:szCs w:val="22"/>
+        </w:rPr>
+      </w:pPr>
+    </w:p>
+    <w:p>
+      <w:pPr>
+        <w:ind w:left="360"/>
+        <w:rPr>
+          <w:rFonts w:ascii="Garamond" w:hAnsi="Garamond" w:cs="Garamond"/>
+          <w:bCs/>
+          <w:sz w:val="22"/>
+          <w:szCs w:val="22"/>
+        </w:rPr>
+      </w:pPr>
+      <w:r>
+        <w:rPr>
+          <w:rFonts w:ascii="Garamond" w:hAnsi="Garamond" w:cs="Garamond"/>
+          <w:b/>
+          <w:bCs/>
+          <w:sz w:val="22"/>
+          <w:szCs w:val="22"/>
+        </w:rPr>
         <w:t xml:space="preserve">Accelerating Force Field Parameterization to Improve the Quantitative Predictability of </w:t>
       </w:r>
       <w:proofErr w:type="spellStart"/>
@@ -3270,6 +3514,7 @@
           <w:sz w:val="22"/>
           <w:szCs w:val="22"/>
         </w:rPr>
+        <w:lastRenderedPageBreak/>
         <w:t>Collaborated with researchers at the National Institute of Standards and Technology, University of Colorado, University of Akron, and Wayne State University</w:t>
       </w:r>
     </w:p>
@@ -3435,7 +3680,6 @@
           <w:sz w:val="22"/>
           <w:szCs w:val="22"/>
         </w:rPr>
-        <w:lastRenderedPageBreak/>
         <w:t>Performed</w:t>
       </w:r>
       <w:r>
@@ -4633,16 +4877,14 @@
         </w:rPr>
         <w:t xml:space="preserve">VBA, </w:t>
       </w:r>
-      <w:proofErr w:type="spellStart"/>
-      <w:r>
-        <w:rPr>
-          <w:rFonts w:ascii="Garamond" w:hAnsi="Garamond" w:cs="Garamond"/>
-          <w:sz w:val="22"/>
-          <w:szCs w:val="22"/>
-        </w:rPr>
-        <w:t>Matlab</w:t>
-      </w:r>
-      <w:proofErr w:type="spellEnd"/>
+      <w:r>
+        <w:rPr>
+          <w:rFonts w:ascii="Garamond" w:hAnsi="Garamond" w:cs="Garamond"/>
+          <w:sz w:val="22"/>
+          <w:szCs w:val="22"/>
+        </w:rPr>
+        <w:t>MATLAB</w:t>
+      </w:r>
       <w:r>
         <w:rPr>
           <w:rFonts w:ascii="Garamond" w:hAnsi="Garamond" w:cs="Garamond"/>

</xml_diff>